<commit_message>
Added no location resume
</commit_message>
<xml_diff>
--- a/Doc/update_no_PE/Wesley_Lau_Resume.docx
+++ b/Doc/update_no_PE/Wesley_Lau_Resume.docx
@@ -1152,7 +1152,7 @@
                 </mc:Choice>
                 <mc:Fallback>
                   <w:pict>
-                    <v:group w14:anchorId="62BE6EC7" id="Group 8" o:spid="_x0000_s1026" style="position:absolute;margin-left:-10.8pt;margin-top:2.25pt;width:10.05pt;height:49.8pt;z-index:251661312" coordsize="1276,6325" o:gfxdata="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">
+                    <v:group w14:anchorId="412A173D" id="Group 8" o:spid="_x0000_s1026" style="position:absolute;margin-left:-10.8pt;margin-top:2.25pt;width:10.05pt;height:49.8pt;z-index:251661312" coordsize="1276,6325" o:gfxdata="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">
                       <v:shape id="Picture 2" o:spid="_x0000_s1027" type="#_x0000_t75" style="position:absolute;left:56;top:1851;width:1054;height:1054;rotation:180;flip:y;visibility:visible;mso-wrap-style:square" o:gfxdata="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">
                         <v:imagedata r:id="rId12" o:title=""/>
                       </v:shape>
@@ -1953,25 +1953,7 @@
                 <w:sz w:val="20"/>
                 <w:szCs w:val="20"/>
               </w:rPr>
-              <w:t xml:space="preserve">Python (Pandas, </w:t>
-            </w:r>
-            <w:proofErr w:type="spellStart"/>
-            <w:r>
-              <w:rPr>
-                <w:rFonts w:ascii="Roboto Light" w:eastAsia="Roboto Light" w:hAnsi="Roboto Light" w:cs="Roboto Light"/>
-                <w:sz w:val="20"/>
-                <w:szCs w:val="20"/>
-              </w:rPr>
-              <w:t>PySpark</w:t>
-            </w:r>
-            <w:proofErr w:type="spellEnd"/>
-            <w:r>
-              <w:rPr>
-                <w:rFonts w:ascii="Roboto Light" w:eastAsia="Roboto Light" w:hAnsi="Roboto Light" w:cs="Roboto Light"/>
-                <w:sz w:val="20"/>
-                <w:szCs w:val="20"/>
-              </w:rPr>
-              <w:t>)</w:t>
+              <w:t>Python (Pandas, PySpark)</w:t>
             </w:r>
           </w:p>
           <w:p>
@@ -2394,8 +2376,7 @@
         </w:trPr>
         <w:tc>
           <w:tcPr>
-            <w:tcW w:w="11610" w:type="dxa"/>
-            <w:gridSpan w:val="2"/>
+            <w:tcW w:w="8545" w:type="dxa"/>
             <w:tcBorders>
               <w:top w:val="nil"/>
               <w:left w:val="nil"/>
@@ -2411,16 +2392,6 @@
           </w:tcPr>
           <w:p>
             <w:pPr>
-              <w:ind w:right="315"/>
-              <w:rPr>
-                <w:rFonts w:ascii="Roboto Light" w:eastAsia="Roboto Light" w:hAnsi="Roboto Light" w:cs="Roboto Light"/>
-                <w:sz w:val="20"/>
-                <w:szCs w:val="20"/>
-              </w:rPr>
-            </w:pPr>
-          </w:p>
-          <w:p>
-            <w:pPr>
               <w:tabs>
                 <w:tab w:val="left" w:pos="1134"/>
                 <w:tab w:val="right" w:pos="10065"/>
@@ -2437,6 +2408,7 @@
                 <w:rFonts w:ascii="Roboto" w:eastAsia="Roboto" w:hAnsi="Roboto" w:cs="Roboto"/>
                 <w:b/>
               </w:rPr>
+              <w:lastRenderedPageBreak/>
               <w:t>Flagstar Bank</w:t>
             </w:r>
             <w:r>
@@ -2951,6 +2923,113 @@
               </w:rPr>
               <w:t>Established BI connector between MongoDB and Qlik Sense within Linux environment Generate reports.</w:t>
             </w:r>
+          </w:p>
+        </w:tc>
+        <w:tc>
+          <w:tcPr>
+            <w:tcW w:w="3065" w:type="dxa"/>
+            <w:tcBorders>
+              <w:top w:val="nil"/>
+              <w:left w:val="nil"/>
+              <w:bottom w:val="nil"/>
+              <w:right w:val="nil"/>
+            </w:tcBorders>
+            <w:shd w:val="clear" w:color="auto" w:fill="F7F4FF"/>
+            <w:tcMar>
+              <w:top w:w="288" w:type="dxa"/>
+              <w:left w:w="288" w:type="dxa"/>
+              <w:bottom w:w="288" w:type="dxa"/>
+              <w:right w:w="288" w:type="dxa"/>
+            </w:tcMar>
+          </w:tcPr>
+          <w:p>
+            <w:pPr>
+              <w:rPr>
+                <w:rFonts w:ascii="Montserrat" w:eastAsia="Montserrat" w:hAnsi="Montserrat" w:cs="Montserrat"/>
+                <w:b/>
+                <w:color w:val="674EA7"/>
+                <w:sz w:val="20"/>
+                <w:szCs w:val="20"/>
+              </w:rPr>
+            </w:pPr>
+            <w:r>
+              <w:rPr>
+                <w:rFonts w:ascii="Montserrat" w:eastAsia="Montserrat" w:hAnsi="Montserrat" w:cs="Montserrat"/>
+                <w:b/>
+                <w:color w:val="674EA7"/>
+                <w:sz w:val="20"/>
+                <w:szCs w:val="20"/>
+              </w:rPr>
+              <w:t>Language</w:t>
+            </w:r>
+          </w:p>
+          <w:p>
+            <w:pPr>
+              <w:rPr>
+                <w:rFonts w:ascii="Roboto Light" w:eastAsia="Roboto Light" w:hAnsi="Roboto Light" w:cs="Roboto Light"/>
+                <w:sz w:val="20"/>
+                <w:szCs w:val="20"/>
+              </w:rPr>
+            </w:pPr>
+            <w:r>
+              <w:rPr>
+                <w:rFonts w:ascii="Roboto" w:eastAsia="Roboto" w:hAnsi="Roboto" w:cs="Roboto"/>
+                <w:sz w:val="16"/>
+                <w:szCs w:val="16"/>
+              </w:rPr>
+              <w:t xml:space="preserve">•  </w:t>
+            </w:r>
+            <w:r>
+              <w:rPr>
+                <w:rFonts w:ascii="Roboto Light" w:eastAsia="Roboto Light" w:hAnsi="Roboto Light" w:cs="Roboto Light"/>
+                <w:sz w:val="20"/>
+                <w:szCs w:val="20"/>
+              </w:rPr>
+              <w:t>English</w:t>
+            </w:r>
+            <w:r>
+              <w:rPr>
+                <w:rFonts w:ascii="Roboto Light" w:eastAsia="Roboto Light" w:hAnsi="Roboto Light" w:cs="Roboto Light"/>
+                <w:sz w:val="20"/>
+                <w:szCs w:val="20"/>
+              </w:rPr>
+              <w:t xml:space="preserve"> </w:t>
+            </w:r>
+          </w:p>
+          <w:p>
+            <w:pPr>
+              <w:rPr>
+                <w:rFonts w:ascii="Roboto Light" w:eastAsia="Roboto Light" w:hAnsi="Roboto Light" w:cs="Roboto Light"/>
+                <w:sz w:val="20"/>
+                <w:szCs w:val="20"/>
+              </w:rPr>
+            </w:pPr>
+            <w:r>
+              <w:rPr>
+                <w:rFonts w:ascii="Roboto" w:eastAsia="Roboto" w:hAnsi="Roboto" w:cs="Roboto"/>
+                <w:sz w:val="16"/>
+                <w:szCs w:val="16"/>
+              </w:rPr>
+              <w:t xml:space="preserve">•  </w:t>
+            </w:r>
+            <w:r>
+              <w:rPr>
+                <w:rFonts w:ascii="Roboto Light" w:eastAsia="Roboto Light" w:hAnsi="Roboto Light" w:cs="Roboto Light"/>
+                <w:sz w:val="20"/>
+                <w:szCs w:val="20"/>
+              </w:rPr>
+              <w:t>Chinese</w:t>
+            </w:r>
+          </w:p>
+          <w:p>
+            <w:pPr>
+              <w:rPr>
+                <w:rFonts w:ascii="Roboto" w:eastAsia="Roboto" w:hAnsi="Roboto" w:cs="Roboto"/>
+                <w:noProof/>
+                <w:sz w:val="16"/>
+                <w:szCs w:val="16"/>
+              </w:rPr>
+            </w:pPr>
           </w:p>
         </w:tc>
       </w:tr>
@@ -3048,7 +3127,7 @@
         <v:path o:extrusionok="f" gradientshapeok="t" o:connecttype="rect"/>
         <o:lock v:ext="edit" aspectratio="t"/>
       </v:shapetype>
-      <v:shape id="_x0000_i1097" type="#_x0000_t75" style="width:383.85pt;height:383.85pt;visibility:visible;mso-wrap-style:square" o:bullet="t">
+      <v:shape id="_x0000_i1118" type="#_x0000_t75" style="width:383.85pt;height:383.85pt;visibility:visible;mso-wrap-style:square" o:bullet="t">
         <v:imagedata r:id="rId1" o:title=""/>
       </v:shape>
     </w:pict>

</xml_diff>